<commit_message>
Update HW3_Jialin Li_ Extra credit.docx
</commit_message>
<xml_diff>
--- a/HW3/HW3_Jialin Li_ Extra credit.docx
+++ b/HW3/HW3_Jialin Li_ Extra credit.docx
@@ -14,23 +14,46 @@
           <w:rFonts w:ascii="Times New Roman" w:hAnsi="Times New Roman" w:cs="Times New Roman"/>
           <w:sz w:val="24"/>
         </w:rPr>
-        <w:t xml:space="preserve">My ordering of </w:t>
-      </w:r>
-      <w:proofErr w:type="spellStart"/>
-      <w:r>
-        <w:rPr>
-          <w:rFonts w:ascii="Times New Roman" w:hAnsi="Times New Roman" w:cs="Times New Roman"/>
-          <w:sz w:val="24"/>
-        </w:rPr>
-        <w:t>move_expand_order</w:t>
-      </w:r>
-      <w:proofErr w:type="spellEnd"/>
-      <w:r>
-        <w:rPr>
-          <w:rFonts w:ascii="Times New Roman" w:hAnsi="Times New Roman" w:cs="Times New Roman"/>
-          <w:sz w:val="24"/>
-        </w:rPr>
-        <w:t xml:space="preserve"> is 4,0,2,6,8,1,3,5,7 as shown below:</w:t>
+        <w:t>Best=[408263175]</w:t>
+      </w:r>
+    </w:p>
+    <w:p>
+      <w:pPr>
+        <w:rPr>
+          <w:rFonts w:ascii="Times New Roman" w:hAnsi="Times New Roman" w:cs="Times New Roman"/>
+          <w:sz w:val="24"/>
+        </w:rPr>
+      </w:pPr>
+      <w:r>
+        <w:rPr>
+          <w:rFonts w:ascii="Times New Roman" w:hAnsi="Times New Roman" w:cs="Times New Roman"/>
+          <w:sz w:val="24"/>
+        </w:rPr>
+        <w:t>Worst=</w:t>
+      </w:r>
+      <w:bookmarkStart w:id="0" w:name="_GoBack"/>
+      <w:bookmarkEnd w:id="0"/>
+      <w:r>
+        <w:rPr>
+          <w:rFonts w:ascii="Times New Roman" w:hAnsi="Times New Roman" w:cs="Times New Roman"/>
+          <w:sz w:val="24"/>
+        </w:rPr>
+        <w:t>[351782064]</w:t>
+      </w:r>
+    </w:p>
+    <w:p>
+      <w:pPr>
+        <w:rPr>
+          <w:rFonts w:ascii="Times New Roman" w:hAnsi="Times New Roman" w:cs="Times New Roman"/>
+          <w:sz w:val="24"/>
+        </w:rPr>
+      </w:pPr>
+      <w:r>
+        <w:rPr>
+          <w:rFonts w:ascii="Times New Roman" w:hAnsi="Times New Roman" w:cs="Times New Roman"/>
+          <w:sz w:val="24"/>
+        </w:rPr>
+        <w:t>My ordering of move_expand_order is 4,0,2,6,8,1,3,5,7 as shown below:</w:t>
       </w:r>
     </w:p>
     <w:p>
@@ -99,19 +122,8 @@
           <w:sz w:val="24"/>
           <w:szCs w:val="24"/>
         </w:rPr>
-        <w:t>42126</w:t>
-      </w:r>
-      <w:r>
-        <w:rPr>
-          <w:rFonts w:ascii="Times New Roman" w:hAnsi="Times New Roman" w:cs="Times New Roman"/>
-          <w:color w:val="000000"/>
-          <w:sz w:val="24"/>
-          <w:szCs w:val="24"/>
-        </w:rPr>
-        <w:t xml:space="preserve"> as shown below:</w:t>
-      </w:r>
-      <w:bookmarkStart w:id="0" w:name="_GoBack"/>
-      <w:bookmarkEnd w:id="0"/>
+        <w:t>42126 as shown below:</w:t>
+      </w:r>
     </w:p>
     <w:p>
       <w:r>
@@ -174,63 +186,7 @@
           <w:rFonts w:ascii="Times New Roman" w:hAnsi="Times New Roman" w:cs="Times New Roman"/>
           <w:sz w:val="24"/>
         </w:rPr>
-        <w:t>order can get the count of expanded states less than 50,000 is explained as follows. I moved the positions, which is more likely to get a larger utility value, in front of the positions less likely to achieve this. Position 4 is the most likely position to win because it can be as one element for 4 possible cases (one row, one column and two diagonals). Then, position 0, 2, 6 and 8 can be as one element for 3 possible cases (</w:t>
-      </w:r>
-      <w:r>
-        <w:rPr>
-          <w:rFonts w:ascii="Times New Roman" w:hAnsi="Times New Roman" w:cs="Times New Roman"/>
-          <w:sz w:val="24"/>
-        </w:rPr>
-        <w:t xml:space="preserve">one row, one column and </w:t>
-      </w:r>
-      <w:r>
-        <w:rPr>
-          <w:rFonts w:ascii="Times New Roman" w:hAnsi="Times New Roman" w:cs="Times New Roman"/>
-          <w:sz w:val="24"/>
-        </w:rPr>
-        <w:t>one</w:t>
-      </w:r>
-      <w:r>
-        <w:rPr>
-          <w:rFonts w:ascii="Times New Roman" w:hAnsi="Times New Roman" w:cs="Times New Roman"/>
-          <w:sz w:val="24"/>
-        </w:rPr>
-        <w:t xml:space="preserve"> diagonals</w:t>
-      </w:r>
-      <w:r>
-        <w:rPr>
-          <w:rFonts w:ascii="Times New Roman" w:hAnsi="Times New Roman" w:cs="Times New Roman"/>
-          <w:sz w:val="24"/>
-        </w:rPr>
-        <w:t>). At last, 1, 3, 5 and 7 can only make 2 possible cases (</w:t>
-      </w:r>
-      <w:r>
-        <w:rPr>
-          <w:rFonts w:ascii="Times New Roman" w:hAnsi="Times New Roman" w:cs="Times New Roman"/>
-          <w:sz w:val="24"/>
-        </w:rPr>
-        <w:t>one row</w:t>
-      </w:r>
-      <w:r>
-        <w:rPr>
-          <w:rFonts w:ascii="Times New Roman" w:hAnsi="Times New Roman" w:cs="Times New Roman"/>
-          <w:sz w:val="24"/>
-        </w:rPr>
-        <w:t xml:space="preserve"> and </w:t>
-      </w:r>
-      <w:r>
-        <w:rPr>
-          <w:rFonts w:ascii="Times New Roman" w:hAnsi="Times New Roman" w:cs="Times New Roman"/>
-          <w:sz w:val="24"/>
-        </w:rPr>
-        <w:t>one column</w:t>
-      </w:r>
-      <w:r>
-        <w:rPr>
-          <w:rFonts w:ascii="Times New Roman" w:hAnsi="Times New Roman" w:cs="Times New Roman"/>
-          <w:sz w:val="24"/>
-        </w:rPr>
-        <w:t xml:space="preserve">). So, in this order, the algorithm can quickly get a larger alpha, which is more likely to </w:t>
+        <w:t xml:space="preserve">order can get the count of expanded states less than 50,000 is explained as follows. I moved the positions, which is more likely to get a larger utility value, in front of the positions less likely to achieve this. Position 4 is the most likely position to win because it can be as one element for 4 possible cases (one row, one column and two diagonals). Then, position 0, 2, 6 and 8 can be as one element for 3 possible cases (one row, one column and one diagonals). At last, 1, 3, 5 and 7 can only make 2 possible cases (one row and one column). So, in this order, the algorithm can quickly get a larger alpha, which is more likely to </w:t>
       </w:r>
       <w:r>
         <w:rPr>
@@ -373,6 +329,7 @@
     <w:lsdException w:name="HTML Sample" w:semiHidden="1" w:unhideWhenUsed="1"/>
     <w:lsdException w:name="HTML Typewriter" w:semiHidden="1" w:unhideWhenUsed="1"/>
     <w:lsdException w:name="HTML Variable" w:semiHidden="1" w:unhideWhenUsed="1"/>
+    <w:lsdException w:name="Normal Table" w:semiHidden="1" w:unhideWhenUsed="1"/>
     <w:lsdException w:name="annotation subject" w:semiHidden="1" w:unhideWhenUsed="1"/>
     <w:lsdException w:name="No List" w:semiHidden="1" w:unhideWhenUsed="1"/>
     <w:lsdException w:name="Outline List 1" w:semiHidden="1" w:unhideWhenUsed="1"/>
@@ -419,8 +376,10 @@
     <w:lsdException w:name="Table Subtle 2" w:semiHidden="1" w:unhideWhenUsed="1"/>
     <w:lsdException w:name="Table Web 1" w:semiHidden="1" w:unhideWhenUsed="1"/>
     <w:lsdException w:name="Table Web 2" w:semiHidden="1" w:unhideWhenUsed="1"/>
+    <w:lsdException w:name="Table Web 3" w:semiHidden="1" w:unhideWhenUsed="1"/>
     <w:lsdException w:name="Balloon Text" w:semiHidden="1" w:unhideWhenUsed="1"/>
     <w:lsdException w:name="Table Grid" w:uiPriority="39"/>
+    <w:lsdException w:name="Table Theme" w:semiHidden="1" w:unhideWhenUsed="1"/>
     <w:lsdException w:name="Placeholder Text" w:semiHidden="1"/>
     <w:lsdException w:name="No Spacing" w:uiPriority="1" w:qFormat="1"/>
     <w:lsdException w:name="Light Shading" w:uiPriority="60"/>

</xml_diff>